<commit_message>
add file save konwledge
</commit_message>
<xml_diff>
--- a/安卓知识链接.docx
+++ b/安卓知识链接.docx
@@ -8535,816 +8535,8 @@
           <w:b/>
         </w:rPr>
       </w:pPr>
-    </w:p>
-    <w:p>
-      <w:pPr>
-        <w:jc w:val="center"/>
-        <w:rPr>
-          <w:b/>
-        </w:rPr>
-      </w:pPr>
-      <w:hyperlink r:id="rId79" w:history="1">
-        <w:r>
-          <w:rPr>
-            <w:rStyle w:val="a3"/>
-            <w:b/>
-          </w:rPr>
-          <w:t>https://developer.android.com/training/basics/data-storage/index.html</w:t>
-        </w:r>
-      </w:hyperlink>
-      <w:r>
-        <w:rPr>
-          <w:b/>
-        </w:rPr>
-        <w:t xml:space="preserve"> </w:t>
-      </w:r>
-      <w:r>
-        <w:rPr>
-          <w:rFonts w:hint="eastAsia"/>
-          <w:b/>
-        </w:rPr>
-        <w:t>保存数据</w:t>
-      </w:r>
-    </w:p>
-    <w:p>
-      <w:pPr>
-        <w:jc w:val="left"/>
-        <w:rPr>
-          <w:b/>
-        </w:rPr>
-      </w:pPr>
-      <w:r>
-        <w:rPr>
-          <w:noProof/>
-        </w:rPr>
-        <w:drawing>
-          <wp:inline distT="0" distB="0" distL="0" distR="0" wp14:anchorId="0C77D766" wp14:editId="1B8C028D">
-            <wp:extent cx="5274310" cy="2473325"/>
-            <wp:effectExtent l="0" t="0" r="2540" b="3175"/>
-            <wp:docPr id="7" name="图片 7"/>
-            <wp:cNvGraphicFramePr>
-              <a:graphicFrameLocks xmlns:a="http://schemas.openxmlformats.org/drawingml/2006/main" noChangeAspect="1"/>
-            </wp:cNvGraphicFramePr>
-            <a:graphic xmlns:a="http://schemas.openxmlformats.org/drawingml/2006/main">
-              <a:graphicData uri="http://schemas.openxmlformats.org/drawingml/2006/picture">
-                <pic:pic xmlns:pic="http://schemas.openxmlformats.org/drawingml/2006/picture">
-                  <pic:nvPicPr>
-                    <pic:cNvPr id="1" name=""/>
-                    <pic:cNvPicPr/>
-                  </pic:nvPicPr>
-                  <pic:blipFill>
-                    <a:blip r:embed="rId80"/>
-                    <a:stretch>
-                      <a:fillRect/>
-                    </a:stretch>
-                  </pic:blipFill>
-                  <pic:spPr>
-                    <a:xfrm>
-                      <a:off x="0" y="0"/>
-                      <a:ext cx="5274310" cy="2473325"/>
-                    </a:xfrm>
-                    <a:prstGeom prst="rect">
-                      <a:avLst/>
-                    </a:prstGeom>
-                  </pic:spPr>
-                </pic:pic>
-              </a:graphicData>
-            </a:graphic>
-          </wp:inline>
-        </w:drawing>
-      </w:r>
-    </w:p>
-    <w:p>
-      <w:pPr>
-        <w:pStyle w:val="a7"/>
-        <w:numPr>
-          <w:ilvl w:val="0"/>
-          <w:numId w:val="3"/>
-        </w:numPr>
-        <w:ind w:firstLineChars="0"/>
-        <w:jc w:val="left"/>
-      </w:pPr>
-      <w:r>
-        <w:rPr>
-          <w:rFonts w:hint="eastAsia"/>
-        </w:rPr>
-        <w:t>保存键值集</w:t>
-      </w:r>
-    </w:p>
-    <w:p>
-      <w:pPr>
-        <w:pStyle w:val="a7"/>
-        <w:ind w:left="360" w:firstLineChars="0" w:firstLine="0"/>
-        <w:jc w:val="left"/>
-        <w:rPr>
-          <w:rStyle w:val="HTML"/>
-          <w:rFonts w:ascii="Consolas" w:hAnsi="Consolas"/>
-          <w:color w:val="006600"/>
-          <w:sz w:val="20"/>
-          <w:szCs w:val="20"/>
-          <w:shd w:val="clear" w:color="auto" w:fill="FFFFFF"/>
-        </w:rPr>
-      </w:pPr>
-      <w:r>
-        <w:rPr>
-          <w:rFonts w:ascii="Roboto" w:hAnsi="Roboto"/>
-          <w:shd w:val="clear" w:color="auto" w:fill="FFFFFF"/>
-        </w:rPr>
-        <w:t>如果您有想要保存的相对较小键值集合，您应使用</w:t>
-      </w:r>
-      <w:r>
-        <w:rPr>
-          <w:rStyle w:val="apple-converted-space"/>
-          <w:rFonts w:ascii="Roboto" w:hAnsi="Roboto"/>
-          <w:shd w:val="clear" w:color="auto" w:fill="FFFFFF"/>
-        </w:rPr>
-        <w:t> </w:t>
-      </w:r>
-      <w:hyperlink r:id="rId81" w:history="1">
-        <w:r>
-          <w:rPr>
-            <w:rStyle w:val="a3"/>
-            <w:rFonts w:ascii="Consolas" w:hAnsi="Consolas"/>
-            <w:color w:val="039BE5"/>
-            <w:sz w:val="20"/>
-            <w:szCs w:val="20"/>
-            <w:shd w:val="clear" w:color="auto" w:fill="FFFFFF"/>
-          </w:rPr>
-          <w:t>SharedPreferences</w:t>
-        </w:r>
-      </w:hyperlink>
-    </w:p>
-    <w:p>
-      <w:pPr>
-        <w:pStyle w:val="a6"/>
-        <w:shd w:val="clear" w:color="auto" w:fill="FFFFFF"/>
-        <w:spacing w:before="0" w:beforeAutospacing="0" w:after="240" w:afterAutospacing="0"/>
-        <w:rPr>
-          <w:rFonts w:ascii="Roboto" w:hAnsi="Roboto"/>
-        </w:rPr>
-      </w:pPr>
-      <w:hyperlink r:id="rId82" w:history="1">
-        <w:r>
-          <w:rPr>
-            <w:rStyle w:val="a3"/>
-            <w:rFonts w:ascii="Consolas" w:hAnsi="Consolas"/>
-            <w:sz w:val="20"/>
-            <w:szCs w:val="20"/>
-          </w:rPr>
-          <w:t>SharedPreferences</w:t>
-        </w:r>
-      </w:hyperlink>
-      <w:r>
-        <w:rPr>
-          <w:rStyle w:val="apple-converted-space"/>
-          <w:rFonts w:ascii="Roboto" w:hAnsi="Roboto"/>
-        </w:rPr>
-        <w:t> </w:t>
-      </w:r>
-      <w:r>
-        <w:rPr>
-          <w:rFonts w:ascii="Roboto" w:hAnsi="Roboto"/>
-        </w:rPr>
-        <w:t>对象指向包含键值对的文件并提供读写这些文件的简单方法。</w:t>
-      </w:r>
-      <w:r>
-        <w:rPr>
-          <w:rFonts w:ascii="Roboto" w:hAnsi="Roboto"/>
-        </w:rPr>
-        <w:t xml:space="preserve"> </w:t>
-      </w:r>
-      <w:r>
-        <w:rPr>
-          <w:rFonts w:ascii="Roboto" w:hAnsi="Roboto"/>
-        </w:rPr>
-        <w:t>每个</w:t>
-      </w:r>
-      <w:hyperlink r:id="rId83" w:history="1">
-        <w:r>
-          <w:rPr>
-            <w:rStyle w:val="a3"/>
-            <w:rFonts w:ascii="Consolas" w:hAnsi="Consolas"/>
-            <w:color w:val="039BE5"/>
-            <w:sz w:val="20"/>
-            <w:szCs w:val="20"/>
-          </w:rPr>
-          <w:t>SharedPreferences</w:t>
-        </w:r>
-      </w:hyperlink>
-      <w:r>
-        <w:rPr>
-          <w:rStyle w:val="apple-converted-space"/>
-          <w:rFonts w:ascii="Roboto" w:hAnsi="Roboto"/>
-        </w:rPr>
-        <w:t> </w:t>
-      </w:r>
-      <w:r>
-        <w:rPr>
-          <w:rFonts w:ascii="Roboto" w:hAnsi="Roboto"/>
-        </w:rPr>
-        <w:t>文件由框架进行管理并且可以专用或共享。</w:t>
-      </w:r>
-    </w:p>
-    <w:p>
-      <w:pPr>
-        <w:pStyle w:val="a6"/>
-        <w:shd w:val="clear" w:color="auto" w:fill="FFFFFF"/>
-        <w:spacing w:before="0" w:beforeAutospacing="0" w:after="240" w:afterAutospacing="0"/>
-        <w:rPr>
-          <w:rFonts w:ascii="Roboto" w:hAnsi="Roboto" w:hint="eastAsia"/>
-        </w:rPr>
-      </w:pPr>
-      <w:r>
-        <w:rPr>
-          <w:rStyle w:val="a4"/>
-          <w:rFonts w:ascii="Roboto" w:hAnsi="Roboto"/>
-          <w:sz w:val="21"/>
-          <w:szCs w:val="21"/>
-          <w:shd w:val="clear" w:color="auto" w:fill="FFFFFF"/>
-        </w:rPr>
-        <w:t>注</w:t>
-      </w:r>
-      <w:r>
-        <w:rPr>
-          <w:rFonts w:ascii="Roboto" w:hAnsi="Roboto"/>
-          <w:sz w:val="21"/>
-          <w:szCs w:val="21"/>
-          <w:shd w:val="clear" w:color="auto" w:fill="FFFFFF"/>
-        </w:rPr>
-        <w:t>：</w:t>
-      </w:r>
-      <w:hyperlink r:id="rId84" w:history="1">
-        <w:r>
-          <w:rPr>
-            <w:rStyle w:val="a3"/>
-            <w:rFonts w:ascii="Consolas" w:hAnsi="Consolas"/>
-            <w:color w:val="039BE5"/>
-            <w:sz w:val="20"/>
-            <w:szCs w:val="20"/>
-            <w:shd w:val="clear" w:color="auto" w:fill="FFFFFF"/>
-          </w:rPr>
-          <w:t>SharedPreferences</w:t>
-        </w:r>
-      </w:hyperlink>
-      <w:r>
-        <w:rPr>
-          <w:rStyle w:val="apple-converted-space"/>
-          <w:rFonts w:ascii="Roboto" w:hAnsi="Roboto"/>
-          <w:sz w:val="21"/>
-          <w:szCs w:val="21"/>
-          <w:shd w:val="clear" w:color="auto" w:fill="FFFFFF"/>
-        </w:rPr>
-        <w:t> </w:t>
-      </w:r>
-      <w:r>
-        <w:rPr>
-          <w:rFonts w:ascii="Roboto" w:hAnsi="Roboto"/>
-          <w:sz w:val="21"/>
-          <w:szCs w:val="21"/>
-          <w:shd w:val="clear" w:color="auto" w:fill="FFFFFF"/>
-        </w:rPr>
-        <w:t xml:space="preserve">API </w:t>
-      </w:r>
-      <w:r>
-        <w:rPr>
-          <w:rFonts w:ascii="Roboto" w:hAnsi="Roboto"/>
-          <w:sz w:val="21"/>
-          <w:szCs w:val="21"/>
-          <w:shd w:val="clear" w:color="auto" w:fill="FFFFFF"/>
-        </w:rPr>
-        <w:t>仅用于读写键值对，您不得将其与</w:t>
-      </w:r>
-      <w:r>
-        <w:rPr>
-          <w:rStyle w:val="apple-converted-space"/>
-          <w:rFonts w:ascii="Roboto" w:hAnsi="Roboto"/>
-          <w:sz w:val="21"/>
-          <w:szCs w:val="21"/>
-          <w:shd w:val="clear" w:color="auto" w:fill="FFFFFF"/>
-        </w:rPr>
-        <w:t> </w:t>
-      </w:r>
-      <w:hyperlink r:id="rId85" w:history="1">
-        <w:r>
-          <w:rPr>
-            <w:rStyle w:val="a3"/>
-            <w:rFonts w:ascii="Consolas" w:hAnsi="Consolas"/>
-            <w:color w:val="039BE5"/>
-            <w:sz w:val="20"/>
-            <w:szCs w:val="20"/>
-            <w:shd w:val="clear" w:color="auto" w:fill="FFFFFF"/>
-          </w:rPr>
-          <w:t>Preference</w:t>
-        </w:r>
-      </w:hyperlink>
-      <w:r>
-        <w:rPr>
-          <w:rStyle w:val="apple-converted-space"/>
-          <w:rFonts w:ascii="Roboto" w:hAnsi="Roboto"/>
-          <w:sz w:val="21"/>
-          <w:szCs w:val="21"/>
-          <w:shd w:val="clear" w:color="auto" w:fill="FFFFFF"/>
-        </w:rPr>
-        <w:t> </w:t>
-      </w:r>
-      <w:r>
-        <w:rPr>
-          <w:rFonts w:ascii="Roboto" w:hAnsi="Roboto"/>
-          <w:sz w:val="21"/>
-          <w:szCs w:val="21"/>
-          <w:shd w:val="clear" w:color="auto" w:fill="FFFFFF"/>
-        </w:rPr>
-        <w:t xml:space="preserve">API </w:t>
-      </w:r>
-      <w:r>
-        <w:rPr>
-          <w:rFonts w:ascii="Roboto" w:hAnsi="Roboto"/>
-          <w:sz w:val="21"/>
-          <w:szCs w:val="21"/>
-          <w:shd w:val="clear" w:color="auto" w:fill="FFFFFF"/>
-        </w:rPr>
-        <w:t>混淆，后者帮助您为您的应用设置构建用户界面（尽管它们使用</w:t>
-      </w:r>
-      <w:r>
-        <w:rPr>
-          <w:rStyle w:val="apple-converted-space"/>
-          <w:rFonts w:ascii="Roboto" w:hAnsi="Roboto"/>
-          <w:sz w:val="21"/>
-          <w:szCs w:val="21"/>
-          <w:shd w:val="clear" w:color="auto" w:fill="FFFFFF"/>
-        </w:rPr>
-        <w:t> </w:t>
-      </w:r>
-      <w:hyperlink r:id="rId86" w:history="1">
-        <w:r>
-          <w:rPr>
-            <w:rStyle w:val="a3"/>
-            <w:rFonts w:ascii="Consolas" w:hAnsi="Consolas"/>
-            <w:color w:val="039BE5"/>
-            <w:sz w:val="20"/>
-            <w:szCs w:val="20"/>
-            <w:shd w:val="clear" w:color="auto" w:fill="FFFFFF"/>
-          </w:rPr>
-          <w:t>SharedPreferences</w:t>
-        </w:r>
-      </w:hyperlink>
-      <w:r>
-        <w:rPr>
-          <w:rStyle w:val="apple-converted-space"/>
-          <w:rFonts w:ascii="Roboto" w:hAnsi="Roboto"/>
-          <w:sz w:val="21"/>
-          <w:szCs w:val="21"/>
-          <w:shd w:val="clear" w:color="auto" w:fill="FFFFFF"/>
-        </w:rPr>
-        <w:t> </w:t>
-      </w:r>
-      <w:r>
-        <w:rPr>
-          <w:rFonts w:ascii="Roboto" w:hAnsi="Roboto"/>
-          <w:sz w:val="21"/>
-          <w:szCs w:val="21"/>
-          <w:shd w:val="clear" w:color="auto" w:fill="FFFFFF"/>
-        </w:rPr>
-        <w:t>作为其实现以保存应用设置）。</w:t>
-      </w:r>
-      <w:r>
-        <w:rPr>
-          <w:rFonts w:ascii="Roboto" w:hAnsi="Roboto"/>
-          <w:sz w:val="21"/>
-          <w:szCs w:val="21"/>
-          <w:shd w:val="clear" w:color="auto" w:fill="FFFFFF"/>
-        </w:rPr>
-        <w:t xml:space="preserve"> </w:t>
-      </w:r>
-      <w:r>
-        <w:rPr>
-          <w:rFonts w:ascii="Roboto" w:hAnsi="Roboto"/>
-          <w:sz w:val="21"/>
-          <w:szCs w:val="21"/>
-          <w:shd w:val="clear" w:color="auto" w:fill="FFFFFF"/>
-        </w:rPr>
-        <w:t>有关使用</w:t>
-      </w:r>
-      <w:r>
-        <w:rPr>
-          <w:rStyle w:val="apple-converted-space"/>
-          <w:rFonts w:ascii="Roboto" w:hAnsi="Roboto"/>
-          <w:sz w:val="21"/>
-          <w:szCs w:val="21"/>
-          <w:shd w:val="clear" w:color="auto" w:fill="FFFFFF"/>
-        </w:rPr>
-        <w:t> </w:t>
-      </w:r>
-      <w:hyperlink r:id="rId87" w:history="1">
-        <w:r>
-          <w:rPr>
-            <w:rStyle w:val="a3"/>
-            <w:rFonts w:ascii="Consolas" w:hAnsi="Consolas"/>
-            <w:color w:val="039BE5"/>
-            <w:sz w:val="20"/>
-            <w:szCs w:val="20"/>
-            <w:shd w:val="clear" w:color="auto" w:fill="FFFFFF"/>
-          </w:rPr>
-          <w:t>Preference</w:t>
-        </w:r>
-      </w:hyperlink>
-      <w:r>
-        <w:rPr>
-          <w:rStyle w:val="apple-converted-space"/>
-          <w:rFonts w:ascii="Roboto" w:hAnsi="Roboto"/>
-          <w:sz w:val="21"/>
-          <w:szCs w:val="21"/>
-          <w:shd w:val="clear" w:color="auto" w:fill="FFFFFF"/>
-        </w:rPr>
-        <w:t> </w:t>
-      </w:r>
-      <w:r>
-        <w:rPr>
-          <w:rFonts w:ascii="Roboto" w:hAnsi="Roboto"/>
-          <w:sz w:val="21"/>
-          <w:szCs w:val="21"/>
-          <w:shd w:val="clear" w:color="auto" w:fill="FFFFFF"/>
-        </w:rPr>
-        <w:t xml:space="preserve">API </w:t>
-      </w:r>
-      <w:r>
-        <w:rPr>
-          <w:rFonts w:ascii="Roboto" w:hAnsi="Roboto"/>
-          <w:sz w:val="21"/>
-          <w:szCs w:val="21"/>
-          <w:shd w:val="clear" w:color="auto" w:fill="FFFFFF"/>
-        </w:rPr>
-        <w:t>的信息，请参阅</w:t>
-      </w:r>
-      <w:hyperlink r:id="rId88" w:history="1">
-        <w:r>
-          <w:rPr>
-            <w:rStyle w:val="a3"/>
-            <w:rFonts w:ascii="Roboto" w:hAnsi="Roboto"/>
-            <w:color w:val="039BE5"/>
-            <w:sz w:val="21"/>
-            <w:szCs w:val="21"/>
-            <w:shd w:val="clear" w:color="auto" w:fill="FFFFFF"/>
-          </w:rPr>
-          <w:t>设置</w:t>
-        </w:r>
-      </w:hyperlink>
-      <w:r>
-        <w:rPr>
-          <w:rFonts w:ascii="Roboto" w:hAnsi="Roboto"/>
-          <w:sz w:val="21"/>
-          <w:szCs w:val="21"/>
-          <w:shd w:val="clear" w:color="auto" w:fill="FFFFFF"/>
-        </w:rPr>
-        <w:t>指南。</w:t>
-      </w:r>
-    </w:p>
-    <w:p>
-      <w:pPr>
-        <w:pStyle w:val="a7"/>
-        <w:ind w:left="360" w:firstLineChars="0" w:firstLine="0"/>
-        <w:jc w:val="left"/>
-      </w:pPr>
-      <w:r>
-        <w:rPr>
-          <w:noProof/>
-        </w:rPr>
-        <w:drawing>
-          <wp:inline distT="0" distB="0" distL="0" distR="0" wp14:anchorId="637625D0" wp14:editId="1F2F8F0B">
-            <wp:extent cx="5274310" cy="2400300"/>
-            <wp:effectExtent l="0" t="0" r="2540" b="0"/>
-            <wp:docPr id="8" name="图片 8"/>
-            <wp:cNvGraphicFramePr>
-              <a:graphicFrameLocks xmlns:a="http://schemas.openxmlformats.org/drawingml/2006/main" noChangeAspect="1"/>
-            </wp:cNvGraphicFramePr>
-            <a:graphic xmlns:a="http://schemas.openxmlformats.org/drawingml/2006/main">
-              <a:graphicData uri="http://schemas.openxmlformats.org/drawingml/2006/picture">
-                <pic:pic xmlns:pic="http://schemas.openxmlformats.org/drawingml/2006/picture">
-                  <pic:nvPicPr>
-                    <pic:cNvPr id="1" name=""/>
-                    <pic:cNvPicPr/>
-                  </pic:nvPicPr>
-                  <pic:blipFill>
-                    <a:blip r:embed="rId89"/>
-                    <a:stretch>
-                      <a:fillRect/>
-                    </a:stretch>
-                  </pic:blipFill>
-                  <pic:spPr>
-                    <a:xfrm>
-                      <a:off x="0" y="0"/>
-                      <a:ext cx="5274310" cy="2400300"/>
-                    </a:xfrm>
-                    <a:prstGeom prst="rect">
-                      <a:avLst/>
-                    </a:prstGeom>
-                  </pic:spPr>
-                </pic:pic>
-              </a:graphicData>
-            </a:graphic>
-          </wp:inline>
-        </w:drawing>
-      </w:r>
-    </w:p>
-    <w:p>
-      <w:pPr>
-        <w:pStyle w:val="a7"/>
-        <w:ind w:left="360" w:firstLineChars="0" w:firstLine="0"/>
-        <w:jc w:val="left"/>
-      </w:pPr>
-      <w:r>
-        <w:rPr>
-          <w:noProof/>
-        </w:rPr>
-        <w:lastRenderedPageBreak/>
-        <w:drawing>
-          <wp:inline distT="0" distB="0" distL="0" distR="0" wp14:anchorId="0C8917F4" wp14:editId="42B7D7B2">
-            <wp:extent cx="5274310" cy="2300605"/>
-            <wp:effectExtent l="0" t="0" r="2540" b="4445"/>
-            <wp:docPr id="9" name="图片 9"/>
-            <wp:cNvGraphicFramePr>
-              <a:graphicFrameLocks xmlns:a="http://schemas.openxmlformats.org/drawingml/2006/main" noChangeAspect="1"/>
-            </wp:cNvGraphicFramePr>
-            <a:graphic xmlns:a="http://schemas.openxmlformats.org/drawingml/2006/main">
-              <a:graphicData uri="http://schemas.openxmlformats.org/drawingml/2006/picture">
-                <pic:pic xmlns:pic="http://schemas.openxmlformats.org/drawingml/2006/picture">
-                  <pic:nvPicPr>
-                    <pic:cNvPr id="1" name=""/>
-                    <pic:cNvPicPr/>
-                  </pic:nvPicPr>
-                  <pic:blipFill>
-                    <a:blip r:embed="rId90"/>
-                    <a:stretch>
-                      <a:fillRect/>
-                    </a:stretch>
-                  </pic:blipFill>
-                  <pic:spPr>
-                    <a:xfrm>
-                      <a:off x="0" y="0"/>
-                      <a:ext cx="5274310" cy="2300605"/>
-                    </a:xfrm>
-                    <a:prstGeom prst="rect">
-                      <a:avLst/>
-                    </a:prstGeom>
-                  </pic:spPr>
-                </pic:pic>
-              </a:graphicData>
-            </a:graphic>
-          </wp:inline>
-        </w:drawing>
-      </w:r>
-    </w:p>
-    <w:p>
-      <w:pPr>
-        <w:pStyle w:val="a7"/>
-        <w:numPr>
-          <w:ilvl w:val="0"/>
-          <w:numId w:val="3"/>
-        </w:numPr>
-        <w:ind w:firstLineChars="0"/>
-        <w:jc w:val="left"/>
-      </w:pPr>
-      <w:r>
-        <w:rPr>
-          <w:rFonts w:hint="eastAsia"/>
-        </w:rPr>
-        <w:t>保存文件</w:t>
-      </w:r>
-      <w:r>
-        <w:t>https://developer.android.com/training/basics/data-storage/files.html</w:t>
-      </w:r>
-    </w:p>
-    <w:p>
-      <w:pPr>
-        <w:pStyle w:val="a6"/>
-        <w:shd w:val="clear" w:color="auto" w:fill="FFFFFF"/>
-        <w:spacing w:before="0" w:beforeAutospacing="0" w:after="240" w:afterAutospacing="0"/>
-        <w:rPr>
-          <w:rFonts w:ascii="Roboto" w:hAnsi="Roboto"/>
-        </w:rPr>
-      </w:pPr>
-      <w:r>
-        <w:rPr>
-          <w:rFonts w:ascii="Roboto" w:hAnsi="Roboto"/>
-        </w:rPr>
-        <w:t xml:space="preserve">Android </w:t>
-      </w:r>
-      <w:r>
-        <w:rPr>
-          <w:rFonts w:ascii="Roboto" w:hAnsi="Roboto"/>
-        </w:rPr>
-        <w:t>使用与其他平台上基于磁盘的文件系统类似的文件系统。</w:t>
-      </w:r>
-      <w:r>
-        <w:rPr>
-          <w:rFonts w:ascii="Roboto" w:hAnsi="Roboto"/>
-        </w:rPr>
-        <w:t xml:space="preserve"> </w:t>
-      </w:r>
-      <w:r>
-        <w:rPr>
-          <w:rFonts w:ascii="Roboto" w:hAnsi="Roboto"/>
-        </w:rPr>
-        <w:t>本课程讲述如何使用</w:t>
-      </w:r>
-      <w:r>
-        <w:rPr>
-          <w:rFonts w:ascii="Roboto" w:hAnsi="Roboto"/>
-        </w:rPr>
-        <w:t xml:space="preserve"> Android </w:t>
-      </w:r>
-      <w:r>
-        <w:rPr>
-          <w:rFonts w:ascii="Roboto" w:hAnsi="Roboto"/>
-        </w:rPr>
-        <w:t>文件系统通过</w:t>
-      </w:r>
-      <w:r>
-        <w:rPr>
-          <w:rStyle w:val="apple-converted-space"/>
-          <w:rFonts w:ascii="Roboto" w:hAnsi="Roboto"/>
-        </w:rPr>
-        <w:t> </w:t>
-      </w:r>
-      <w:hyperlink r:id="rId91" w:history="1">
-        <w:r>
-          <w:rPr>
-            <w:rStyle w:val="a3"/>
-            <w:rFonts w:ascii="Consolas" w:hAnsi="Consolas"/>
-            <w:color w:val="039BE5"/>
-            <w:sz w:val="20"/>
-            <w:szCs w:val="20"/>
-          </w:rPr>
-          <w:t>File</w:t>
-        </w:r>
-      </w:hyperlink>
-      <w:r>
-        <w:rPr>
-          <w:rStyle w:val="apple-converted-space"/>
-          <w:rFonts w:ascii="Roboto" w:hAnsi="Roboto"/>
-        </w:rPr>
-        <w:t> </w:t>
-      </w:r>
-      <w:r>
-        <w:rPr>
-          <w:rFonts w:ascii="Roboto" w:hAnsi="Roboto"/>
-        </w:rPr>
-        <w:t xml:space="preserve">API </w:t>
-      </w:r>
-      <w:r>
-        <w:rPr>
-          <w:rFonts w:ascii="Roboto" w:hAnsi="Roboto"/>
-        </w:rPr>
-        <w:t>读取和写入文件。</w:t>
-      </w:r>
-    </w:p>
-    <w:p>
-      <w:pPr>
-        <w:pStyle w:val="a6"/>
-        <w:shd w:val="clear" w:color="auto" w:fill="FFFFFF"/>
-        <w:spacing w:before="0" w:beforeAutospacing="0" w:after="180" w:afterAutospacing="0"/>
-        <w:rPr>
-          <w:rFonts w:ascii="Roboto" w:hAnsi="Roboto"/>
-          <w:sz w:val="21"/>
-          <w:szCs w:val="21"/>
-        </w:rPr>
-      </w:pPr>
-      <w:hyperlink r:id="rId92" w:history="1">
-        <w:r>
-          <w:rPr>
-            <w:rStyle w:val="a3"/>
-            <w:rFonts w:ascii="Consolas" w:hAnsi="Consolas"/>
-            <w:color w:val="039BE5"/>
-            <w:sz w:val="20"/>
-            <w:szCs w:val="20"/>
-          </w:rPr>
-          <w:t>File</w:t>
-        </w:r>
-      </w:hyperlink>
-      <w:r>
-        <w:rPr>
-          <w:rStyle w:val="apple-converted-space"/>
-          <w:rFonts w:ascii="Roboto" w:hAnsi="Roboto"/>
-          <w:sz w:val="21"/>
-          <w:szCs w:val="21"/>
-        </w:rPr>
-        <w:t> </w:t>
-      </w:r>
-      <w:r>
-        <w:rPr>
-          <w:rFonts w:ascii="Roboto" w:hAnsi="Roboto"/>
-          <w:sz w:val="21"/>
-          <w:szCs w:val="21"/>
-        </w:rPr>
-        <w:t>对象适合按照</w:t>
-      </w:r>
-      <w:r>
-        <w:rPr>
-          <w:rFonts w:ascii="Roboto" w:hAnsi="Roboto"/>
-          <w:b/>
-          <w:sz w:val="21"/>
-          <w:szCs w:val="21"/>
-        </w:rPr>
-        <w:t>从开始到结束的顺序不跳过地读取或写入大量数据</w:t>
-      </w:r>
-      <w:r>
-        <w:rPr>
-          <w:rFonts w:ascii="Roboto" w:hAnsi="Roboto"/>
-          <w:sz w:val="21"/>
-          <w:szCs w:val="21"/>
-        </w:rPr>
-        <w:t>。</w:t>
-      </w:r>
-      <w:r>
-        <w:rPr>
-          <w:rFonts w:ascii="Roboto" w:hAnsi="Roboto"/>
-          <w:sz w:val="21"/>
-          <w:szCs w:val="21"/>
-        </w:rPr>
-        <w:t xml:space="preserve"> </w:t>
-      </w:r>
-      <w:r>
-        <w:rPr>
-          <w:rFonts w:ascii="Roboto" w:hAnsi="Roboto"/>
-          <w:sz w:val="21"/>
-          <w:szCs w:val="21"/>
-        </w:rPr>
-        <w:t>例如，它适合于图片文件或通过网络交换的任何内容。</w:t>
-      </w:r>
-    </w:p>
-    <w:p>
-      <w:pPr>
-        <w:pStyle w:val="a6"/>
-        <w:shd w:val="clear" w:color="auto" w:fill="FFFFFF"/>
-        <w:spacing w:before="0" w:beforeAutospacing="0" w:after="180" w:afterAutospacing="0"/>
-        <w:rPr>
-          <w:rFonts w:ascii="Roboto" w:hAnsi="Roboto" w:hint="eastAsia"/>
-          <w:sz w:val="21"/>
-          <w:szCs w:val="21"/>
-        </w:rPr>
-      </w:pPr>
       <w:bookmarkStart w:id="0" w:name="_GoBack"/>
-      <w:r>
-        <w:rPr>
-          <w:noProof/>
-        </w:rPr>
-        <w:drawing>
-          <wp:inline distT="0" distB="0" distL="0" distR="0" wp14:anchorId="5576EEFD" wp14:editId="70C1468B">
-            <wp:extent cx="5274310" cy="2931160"/>
-            <wp:effectExtent l="0" t="0" r="2540" b="2540"/>
-            <wp:docPr id="10" name="图片 10"/>
-            <wp:cNvGraphicFramePr>
-              <a:graphicFrameLocks xmlns:a="http://schemas.openxmlformats.org/drawingml/2006/main" noChangeAspect="1"/>
-            </wp:cNvGraphicFramePr>
-            <a:graphic xmlns:a="http://schemas.openxmlformats.org/drawingml/2006/main">
-              <a:graphicData uri="http://schemas.openxmlformats.org/drawingml/2006/picture">
-                <pic:pic xmlns:pic="http://schemas.openxmlformats.org/drawingml/2006/picture">
-                  <pic:nvPicPr>
-                    <pic:cNvPr id="1" name=""/>
-                    <pic:cNvPicPr/>
-                  </pic:nvPicPr>
-                  <pic:blipFill>
-                    <a:blip r:embed="rId93"/>
-                    <a:stretch>
-                      <a:fillRect/>
-                    </a:stretch>
-                  </pic:blipFill>
-                  <pic:spPr>
-                    <a:xfrm>
-                      <a:off x="0" y="0"/>
-                      <a:ext cx="5274310" cy="2931160"/>
-                    </a:xfrm>
-                    <a:prstGeom prst="rect">
-                      <a:avLst/>
-                    </a:prstGeom>
-                  </pic:spPr>
-                </pic:pic>
-              </a:graphicData>
-            </a:graphic>
-          </wp:inline>
-        </w:drawing>
-      </w:r>
       <w:bookmarkEnd w:id="0"/>
-    </w:p>
-    <w:p>
-      <w:pPr>
-        <w:pStyle w:val="a7"/>
-        <w:ind w:left="360" w:firstLineChars="0" w:firstLine="0"/>
-        <w:jc w:val="left"/>
-        <w:rPr>
-          <w:rFonts w:hint="eastAsia"/>
-        </w:rPr>
-      </w:pPr>
-    </w:p>
-    <w:p>
-      <w:pPr>
-        <w:pStyle w:val="a7"/>
-        <w:ind w:left="360" w:firstLineChars="0" w:firstLine="0"/>
-        <w:jc w:val="left"/>
-        <w:rPr>
-          <w:rFonts w:hint="eastAsia"/>
-        </w:rPr>
-      </w:pPr>
     </w:p>
     <w:sectPr>
       <w:pgSz w:w="11906" w:h="16838"/>

</xml_diff>